<commit_message>
atualizacoes no projeto apos reuniao do dia 21/12/2022
</commit_message>
<xml_diff>
--- a/Documentacao_tecnica.docx
+++ b/Documentacao_tecnica.docx
@@ -580,7 +580,7 @@
           <w:r>
             <w:fldChar w:fldCharType="separate"/>
           </w:r>
-          <w:hyperlink w:anchor="_Toc122038734" w:history="1">
+          <w:hyperlink w:anchor="_Toc122559467" w:history="1">
             <w:r>
               <w:rPr>
                 <w:rStyle w:val="Hyperlink"/>
@@ -615,7 +615,7 @@
               <w:rPr>
                 <w:webHidden/>
               </w:rPr>
-              <w:instrText xml:space="preserve"> PAGEREF _Toc122038734 \h </w:instrText>
+              <w:instrText xml:space="preserve"> PAGEREF _Toc122559467 \h </w:instrText>
             </w:r>
             <w:r>
               <w:rPr>
@@ -650,7 +650,7 @@
               <w:szCs w:val="22"/>
             </w:rPr>
           </w:pPr>
-          <w:hyperlink w:anchor="_Toc122038735" w:history="1">
+          <w:hyperlink w:anchor="_Toc122559468" w:history="1">
             <w:r>
               <w:rPr>
                 <w:rStyle w:val="Hyperlink"/>
@@ -686,7 +686,7 @@
               <w:rPr>
                 <w:webHidden/>
               </w:rPr>
-              <w:instrText xml:space="preserve"> PAGEREF _Toc122038735 \h </w:instrText>
+              <w:instrText xml:space="preserve"> PAGEREF _Toc122559468 \h </w:instrText>
             </w:r>
             <w:r>
               <w:rPr>
@@ -720,7 +720,7 @@
               <w:rFonts w:eastAsiaTheme="minorEastAsia" w:cstheme="minorBidi"/>
             </w:rPr>
           </w:pPr>
-          <w:hyperlink w:anchor="_Toc122038736" w:history="1">
+          <w:hyperlink w:anchor="_Toc122559469" w:history="1">
             <w:r>
               <w:rPr>
                 <w:rStyle w:val="Hyperlink"/>
@@ -755,7 +755,7 @@
               <w:rPr>
                 <w:webHidden/>
               </w:rPr>
-              <w:instrText xml:space="preserve"> PAGEREF _Toc122038736 \h </w:instrText>
+              <w:instrText xml:space="preserve"> PAGEREF _Toc122559469 \h </w:instrText>
             </w:r>
             <w:r>
               <w:rPr>
@@ -789,7 +789,7 @@
               <w:rFonts w:eastAsiaTheme="minorEastAsia" w:cstheme="minorBidi"/>
             </w:rPr>
           </w:pPr>
-          <w:hyperlink w:anchor="_Toc122038737" w:history="1">
+          <w:hyperlink w:anchor="_Toc122559470" w:history="1">
             <w:r>
               <w:rPr>
                 <w:rStyle w:val="Hyperlink"/>
@@ -824,7 +824,7 @@
               <w:rPr>
                 <w:webHidden/>
               </w:rPr>
-              <w:instrText xml:space="preserve"> PAGEREF _Toc122038737 \h </w:instrText>
+              <w:instrText xml:space="preserve"> PAGEREF _Toc122559470 \h </w:instrText>
             </w:r>
             <w:r>
               <w:rPr>
@@ -859,7 +859,7 @@
               <w:szCs w:val="22"/>
             </w:rPr>
           </w:pPr>
-          <w:hyperlink w:anchor="_Toc122038738" w:history="1">
+          <w:hyperlink w:anchor="_Toc122559471" w:history="1">
             <w:r>
               <w:rPr>
                 <w:rStyle w:val="Hyperlink"/>
@@ -895,7 +895,7 @@
               <w:rPr>
                 <w:webHidden/>
               </w:rPr>
-              <w:instrText xml:space="preserve"> PAGEREF _Toc122038738 \h </w:instrText>
+              <w:instrText xml:space="preserve"> PAGEREF _Toc122559471 \h </w:instrText>
             </w:r>
             <w:r>
               <w:rPr>
@@ -931,7 +931,7 @@
               <w:szCs w:val="22"/>
             </w:rPr>
           </w:pPr>
-          <w:hyperlink w:anchor="_Toc122038739" w:history="1">
+          <w:hyperlink w:anchor="_Toc122559472" w:history="1">
             <w:r>
               <w:rPr>
                 <w:rStyle w:val="Hyperlink"/>
@@ -973,7 +973,7 @@
                 <w:noProof/>
                 <w:webHidden/>
               </w:rPr>
-              <w:instrText xml:space="preserve"> PAGEREF _Toc122038739 \h </w:instrText>
+              <w:instrText xml:space="preserve"> PAGEREF _Toc122559472 \h </w:instrText>
             </w:r>
             <w:r>
               <w:rPr>
@@ -1012,7 +1012,7 @@
               <w:szCs w:val="22"/>
             </w:rPr>
           </w:pPr>
-          <w:hyperlink w:anchor="_Toc122038740" w:history="1">
+          <w:hyperlink w:anchor="_Toc122559473" w:history="1">
             <w:r>
               <w:rPr>
                 <w:rStyle w:val="Hyperlink"/>
@@ -1048,7 +1048,7 @@
               <w:rPr>
                 <w:webHidden/>
               </w:rPr>
-              <w:instrText xml:space="preserve"> PAGEREF _Toc122038740 \h </w:instrText>
+              <w:instrText xml:space="preserve"> PAGEREF _Toc122559473 \h </w:instrText>
             </w:r>
             <w:r>
               <w:rPr>
@@ -1082,7 +1082,7 @@
               <w:rFonts w:eastAsiaTheme="minorEastAsia" w:cstheme="minorBidi"/>
             </w:rPr>
           </w:pPr>
-          <w:hyperlink w:anchor="_Toc122038741" w:history="1">
+          <w:hyperlink w:anchor="_Toc122559474" w:history="1">
             <w:r>
               <w:rPr>
                 <w:rStyle w:val="Hyperlink"/>
@@ -1117,7 +1117,7 @@
               <w:rPr>
                 <w:webHidden/>
               </w:rPr>
-              <w:instrText xml:space="preserve"> PAGEREF _Toc122038741 \h </w:instrText>
+              <w:instrText xml:space="preserve"> PAGEREF _Toc122559474 \h </w:instrText>
             </w:r>
             <w:r>
               <w:rPr>
@@ -1135,6 +1135,75 @@
                 <w:webHidden/>
               </w:rPr>
               <w:t>6</w:t>
+            </w:r>
+            <w:r>
+              <w:rPr>
+                <w:webHidden/>
+              </w:rPr>
+              <w:fldChar w:fldCharType="end"/>
+            </w:r>
+          </w:hyperlink>
+        </w:p>
+        <w:p>
+          <w:pPr>
+            <w:pStyle w:val="Sumrio1"/>
+            <w:rPr>
+              <w:rFonts w:eastAsiaTheme="minorEastAsia" w:cstheme="minorBidi"/>
+            </w:rPr>
+          </w:pPr>
+          <w:hyperlink w:anchor="_Toc122559475" w:history="1">
+            <w:r>
+              <w:rPr>
+                <w:rStyle w:val="Hyperlink"/>
+              </w:rPr>
+              <w:t>5.</w:t>
+            </w:r>
+            <w:r>
+              <w:rPr>
+                <w:rFonts w:eastAsiaTheme="minorEastAsia" w:cstheme="minorBidi"/>
+              </w:rPr>
+              <w:tab/>
+            </w:r>
+            <w:r>
+              <w:rPr>
+                <w:rStyle w:val="Hyperlink"/>
+              </w:rPr>
+              <w:t>SAÍDA DE DADOS (OUTPUT)</w:t>
+            </w:r>
+            <w:r>
+              <w:rPr>
+                <w:webHidden/>
+              </w:rPr>
+              <w:tab/>
+            </w:r>
+            <w:r>
+              <w:rPr>
+                <w:webHidden/>
+              </w:rPr>
+              <w:fldChar w:fldCharType="begin"/>
+            </w:r>
+            <w:r>
+              <w:rPr>
+                <w:webHidden/>
+              </w:rPr>
+              <w:instrText xml:space="preserve"> PAGEREF _Toc122559475 \h </w:instrText>
+            </w:r>
+            <w:r>
+              <w:rPr>
+                <w:webHidden/>
+              </w:rPr>
+            </w:r>
+            <w:r>
+              <w:rPr>
+                <w:webHidden/>
+              </w:rPr>
+              <w:fldChar w:fldCharType="separate"/>
+            </w:r>
+            <w:r>
+              <w:rPr>
+                <w:webHidden/>
+              </w:rPr>
+              <w:t>10</w:t>
             </w:r>
             <w:r>
               <w:rPr>
@@ -1202,7 +1271,7 @@
         <w:pStyle w:val="Ttulo1"/>
         <w:jc w:val="left"/>
       </w:pPr>
-      <w:bookmarkStart w:id="0" w:name="_Toc122038734"/>
+      <w:bookmarkStart w:id="0" w:name="_Toc122559467"/>
       <w:r>
         <w:rPr>
           <w:caps w:val="0"/>
@@ -1373,7 +1442,7 @@
       <w:pPr>
         <w:pStyle w:val="Ttulo2"/>
       </w:pPr>
-      <w:bookmarkStart w:id="1" w:name="_Toc122038735"/>
+      <w:bookmarkStart w:id="1" w:name="_Toc122559468"/>
       <w:r>
         <w:t>N</w:t>
       </w:r>
@@ -1476,6 +1545,16 @@
           <w:szCs w:val="22"/>
           <w:shd w:val="clear" w:color="auto" w:fill="FFFFFF"/>
         </w:rPr>
+        <w:t xml:space="preserve"> e a finalização de forma manual</w:t>
+      </w:r>
+      <w:r>
+        <w:rPr>
+          <w:rStyle w:val="normaltextrun"/>
+          <w:rFonts w:ascii="Calibri" w:hAnsi="Calibri" w:cs="Calibri"/>
+          <w:color w:val="000000"/>
+          <w:szCs w:val="22"/>
+          <w:shd w:val="clear" w:color="auto" w:fill="FFFFFF"/>
+        </w:rPr>
         <w:t>. Para isso</w:t>
       </w:r>
       <w:r>
@@ -1580,7 +1659,27 @@
           <w:szCs w:val="22"/>
           <w:shd w:val="clear" w:color="auto" w:fill="FFFFFF"/>
         </w:rPr>
-        <w:t>Ainda por fim era necessária também ações manuais para cálculo e definição de áreas de pastagens e outros usos.</w:t>
+        <w:t xml:space="preserve">Ainda por fim era necessária também ações manuais para cálculo e definição de áreas de </w:t>
+      </w:r>
+      <w:r>
+        <w:rPr>
+          <w:rStyle w:val="normaltextrun"/>
+          <w:rFonts w:ascii="Calibri" w:hAnsi="Calibri" w:cs="Calibri"/>
+          <w:color w:val="000000"/>
+          <w:szCs w:val="22"/>
+          <w:shd w:val="clear" w:color="auto" w:fill="FFFFFF"/>
+        </w:rPr>
+        <w:t>outras áreas de interesse, além da criação e exportação de mapas</w:t>
+      </w:r>
+      <w:r>
+        <w:rPr>
+          <w:rStyle w:val="normaltextrun"/>
+          <w:rFonts w:ascii="Calibri" w:hAnsi="Calibri" w:cs="Calibri"/>
+          <w:color w:val="000000"/>
+          <w:szCs w:val="22"/>
+          <w:shd w:val="clear" w:color="auto" w:fill="FFFFFF"/>
+        </w:rPr>
+        <w:t>.</w:t>
       </w:r>
     </w:p>
     <w:p>
@@ -1665,7 +1764,47 @@
           <w:szCs w:val="22"/>
           <w:shd w:val="clear" w:color="auto" w:fill="FFFFFF"/>
         </w:rPr>
-        <w:t xml:space="preserve">somada da etapa manual </w:t>
+        <w:t xml:space="preserve">somada </w:t>
+      </w:r>
+      <w:r>
+        <w:rPr>
+          <w:rStyle w:val="normaltextrun"/>
+          <w:rFonts w:ascii="Calibri" w:hAnsi="Calibri" w:cs="Calibri"/>
+          <w:color w:val="000000"/>
+          <w:szCs w:val="22"/>
+          <w:shd w:val="clear" w:color="auto" w:fill="FFFFFF"/>
+        </w:rPr>
+        <w:t xml:space="preserve">dos passos </w:t>
+      </w:r>
+      <w:r>
+        <w:rPr>
+          <w:rStyle w:val="normaltextrun"/>
+          <w:rFonts w:ascii="Calibri" w:hAnsi="Calibri" w:cs="Calibri"/>
+          <w:color w:val="000000"/>
+          <w:szCs w:val="22"/>
+          <w:shd w:val="clear" w:color="auto" w:fill="FFFFFF"/>
+        </w:rPr>
+        <w:t>manua</w:t>
+      </w:r>
+      <w:r>
+        <w:rPr>
+          <w:rStyle w:val="normaltextrun"/>
+          <w:rFonts w:ascii="Calibri" w:hAnsi="Calibri" w:cs="Calibri"/>
+          <w:color w:val="000000"/>
+          <w:szCs w:val="22"/>
+          <w:shd w:val="clear" w:color="auto" w:fill="FFFFFF"/>
+        </w:rPr>
+        <w:t>is</w:t>
+      </w:r>
+      <w:r>
+        <w:rPr>
+          <w:rStyle w:val="normaltextrun"/>
+          <w:rFonts w:ascii="Calibri" w:hAnsi="Calibri" w:cs="Calibri"/>
+          <w:color w:val="000000"/>
+          <w:szCs w:val="22"/>
+          <w:shd w:val="clear" w:color="auto" w:fill="FFFFFF"/>
+        </w:rPr>
+        <w:t xml:space="preserve"> </w:t>
       </w:r>
       <w:r>
         <w:rPr>
@@ -1685,7 +1824,17 @@
           <w:szCs w:val="22"/>
           <w:shd w:val="clear" w:color="auto" w:fill="FFFFFF"/>
         </w:rPr>
-        <w:t>processadas sequencialmente e de forma automática</w:t>
+        <w:t>realizadas d</w:t>
+      </w:r>
+      <w:r>
+        <w:rPr>
+          <w:rStyle w:val="normaltextrun"/>
+          <w:rFonts w:ascii="Calibri" w:hAnsi="Calibri" w:cs="Calibri"/>
+          <w:color w:val="000000"/>
+          <w:szCs w:val="22"/>
+          <w:shd w:val="clear" w:color="auto" w:fill="FFFFFF"/>
+        </w:rPr>
+        <w:t>e forma automática</w:t>
       </w:r>
       <w:r>
         <w:rPr>
@@ -1716,100 +1865,6 @@
           <w:shd w:val="clear" w:color="auto" w:fill="FFFFFF"/>
         </w:rPr>
         <w:t>o fluxo de trabalho é mais simples, rápido, padronizado e com menos chances de erros provocados pelo usuário.</w:t>
-      </w:r>
-      <w:r>
-        <w:rPr>
-          <w:rStyle w:val="normaltextrun"/>
-          <w:rFonts w:ascii="Calibri" w:hAnsi="Calibri" w:cs="Calibri"/>
-          <w:color w:val="000000"/>
-          <w:szCs w:val="22"/>
-          <w:shd w:val="clear" w:color="auto" w:fill="FFFFFF"/>
-        </w:rPr>
-        <w:t xml:space="preserve"> Para isso, </w:t>
-      </w:r>
-      <w:r>
-        <w:rPr>
-          <w:rStyle w:val="normaltextrun"/>
-          <w:rFonts w:ascii="Calibri" w:hAnsi="Calibri" w:cs="Calibri"/>
-          <w:color w:val="000000"/>
-          <w:szCs w:val="22"/>
-          <w:shd w:val="clear" w:color="auto" w:fill="FFFFFF"/>
-        </w:rPr>
-        <w:t>foi</w:t>
-      </w:r>
-      <w:r>
-        <w:rPr>
-          <w:rStyle w:val="normaltextrun"/>
-          <w:rFonts w:ascii="Calibri" w:hAnsi="Calibri" w:cs="Calibri"/>
-          <w:color w:val="000000"/>
-          <w:szCs w:val="22"/>
-          <w:shd w:val="clear" w:color="auto" w:fill="FFFFFF"/>
-        </w:rPr>
-        <w:t xml:space="preserve"> adotada a mesma metodologia vigente, entretanto </w:t>
-      </w:r>
-      <w:r>
-        <w:rPr>
-          <w:rStyle w:val="normaltextrun"/>
-          <w:rFonts w:ascii="Calibri" w:hAnsi="Calibri" w:cs="Calibri"/>
-          <w:color w:val="000000"/>
-          <w:szCs w:val="22"/>
-          <w:shd w:val="clear" w:color="auto" w:fill="FFFFFF"/>
-        </w:rPr>
-        <w:t xml:space="preserve">com adequações da tradução do Model </w:t>
-      </w:r>
-      <w:proofErr w:type="spellStart"/>
-      <w:r>
-        <w:rPr>
-          <w:rStyle w:val="normaltextrun"/>
-          <w:rFonts w:ascii="Calibri" w:hAnsi="Calibri" w:cs="Calibri"/>
-          <w:color w:val="000000"/>
-          <w:szCs w:val="22"/>
-          <w:shd w:val="clear" w:color="auto" w:fill="FFFFFF"/>
-        </w:rPr>
-        <w:t>Builder</w:t>
-      </w:r>
-      <w:proofErr w:type="spellEnd"/>
-      <w:r>
-        <w:rPr>
-          <w:rStyle w:val="normaltextrun"/>
-          <w:rFonts w:ascii="Calibri" w:hAnsi="Calibri" w:cs="Calibri"/>
-          <w:color w:val="000000"/>
-          <w:szCs w:val="22"/>
-          <w:shd w:val="clear" w:color="auto" w:fill="FFFFFF"/>
-        </w:rPr>
-        <w:t xml:space="preserve"> para a biblioteca </w:t>
-      </w:r>
-      <w:proofErr w:type="spellStart"/>
-      <w:r>
-        <w:rPr>
-          <w:rStyle w:val="normaltextrun"/>
-          <w:rFonts w:ascii="Calibri" w:hAnsi="Calibri" w:cs="Calibri"/>
-          <w:color w:val="000000"/>
-          <w:szCs w:val="22"/>
-          <w:shd w:val="clear" w:color="auto" w:fill="FFFFFF"/>
-        </w:rPr>
-        <w:t>Arcpy</w:t>
-      </w:r>
-      <w:proofErr w:type="spellEnd"/>
-      <w:r>
-        <w:rPr>
-          <w:rStyle w:val="normaltextrun"/>
-          <w:rFonts w:ascii="Calibri" w:hAnsi="Calibri" w:cs="Calibri"/>
-          <w:color w:val="000000"/>
-          <w:szCs w:val="22"/>
-          <w:shd w:val="clear" w:color="auto" w:fill="FFFFFF"/>
-        </w:rPr>
-        <w:t xml:space="preserve"> do Python</w:t>
-      </w:r>
-      <w:r>
-        <w:rPr>
-          <w:rStyle w:val="normaltextrun"/>
-          <w:rFonts w:ascii="Calibri" w:hAnsi="Calibri" w:cs="Calibri"/>
-          <w:color w:val="000000"/>
-          <w:szCs w:val="22"/>
-          <w:shd w:val="clear" w:color="auto" w:fill="FFFFFF"/>
-        </w:rPr>
-        <w:t>.</w:t>
       </w:r>
     </w:p>
     <w:p>
@@ -1833,7 +1888,7 @@
           <w:caps w:val="0"/>
         </w:rPr>
       </w:pPr>
-      <w:bookmarkStart w:id="2" w:name="_Toc122038736"/>
+      <w:bookmarkStart w:id="2" w:name="_Toc122559469"/>
       <w:r>
         <w:rPr>
           <w:caps w:val="0"/>
@@ -1993,13 +2048,27 @@
           <w:szCs w:val="22"/>
           <w:shd w:val="clear" w:color="auto" w:fill="FFFFFF"/>
         </w:rPr>
-        <w:t xml:space="preserve">um arquivo no formato File </w:t>
+        <w:t xml:space="preserve">um arquivo no formato </w:t>
+      </w:r>
+      <w:r>
+        <w:rPr>
+          <w:rStyle w:val="normaltextrun"/>
+          <w:rFonts w:ascii="Calibri" w:hAnsi="Calibri" w:cs="Calibri"/>
+          <w:i/>
+          <w:iCs/>
+          <w:color w:val="000000"/>
+          <w:szCs w:val="22"/>
+          <w:shd w:val="clear" w:color="auto" w:fill="FFFFFF"/>
+        </w:rPr>
+        <w:t xml:space="preserve">File </w:t>
       </w:r>
       <w:proofErr w:type="spellStart"/>
       <w:r>
         <w:rPr>
           <w:rStyle w:val="normaltextrun"/>
           <w:rFonts w:ascii="Calibri" w:hAnsi="Calibri" w:cs="Calibri"/>
+          <w:i/>
+          <w:iCs/>
           <w:color w:val="000000"/>
           <w:szCs w:val="22"/>
           <w:shd w:val="clear" w:color="auto" w:fill="FFFFFF"/>
@@ -2050,18 +2119,66 @@
           <w:szCs w:val="22"/>
           <w:shd w:val="clear" w:color="auto" w:fill="FFFFFF"/>
         </w:rPr>
-        <w:t xml:space="preserve">Criação de arquivo APRX com a configuração prévia do Map Series, onde o </w:t>
+        <w:t xml:space="preserve">Criação de arquivo APRX com a configuração prévia do </w:t>
+      </w:r>
+      <w:r>
+        <w:rPr>
+          <w:rStyle w:val="normaltextrun"/>
+          <w:rFonts w:ascii="Calibri" w:hAnsi="Calibri" w:cs="Calibri"/>
+          <w:i/>
+          <w:iCs/>
+          <w:color w:val="000000"/>
+          <w:szCs w:val="22"/>
+          <w:shd w:val="clear" w:color="auto" w:fill="FFFFFF"/>
+        </w:rPr>
+        <w:t>Map Series</w:t>
+      </w:r>
+      <w:r>
+        <w:rPr>
+          <w:rStyle w:val="normaltextrun"/>
+          <w:rFonts w:ascii="Calibri" w:hAnsi="Calibri" w:cs="Calibri"/>
+          <w:color w:val="000000"/>
+          <w:szCs w:val="22"/>
+          <w:shd w:val="clear" w:color="auto" w:fill="FFFFFF"/>
+        </w:rPr>
+        <w:t xml:space="preserve">, onde o </w:t>
+      </w:r>
+      <w:r>
+        <w:rPr>
+          <w:rStyle w:val="normaltextrun"/>
+          <w:rFonts w:ascii="Calibri" w:hAnsi="Calibri" w:cs="Calibri"/>
+          <w:i/>
+          <w:iCs/>
+          <w:color w:val="000000"/>
+          <w:szCs w:val="22"/>
+          <w:shd w:val="clear" w:color="auto" w:fill="FFFFFF"/>
+        </w:rPr>
+        <w:t>data</w:t>
+      </w:r>
+      <w:r>
+        <w:rPr>
+          <w:rStyle w:val="normaltextrun"/>
+          <w:rFonts w:ascii="Calibri" w:hAnsi="Calibri" w:cs="Calibri"/>
+          <w:i/>
+          <w:iCs/>
+          <w:color w:val="000000"/>
+          <w:szCs w:val="22"/>
+          <w:shd w:val="clear" w:color="auto" w:fill="FFFFFF"/>
+        </w:rPr>
+        <w:t xml:space="preserve"> </w:t>
       </w:r>
       <w:proofErr w:type="spellStart"/>
       <w:r>
         <w:rPr>
           <w:rStyle w:val="normaltextrun"/>
           <w:rFonts w:ascii="Calibri" w:hAnsi="Calibri" w:cs="Calibri"/>
-          <w:color w:val="000000"/>
-          <w:szCs w:val="22"/>
-          <w:shd w:val="clear" w:color="auto" w:fill="FFFFFF"/>
-        </w:rPr>
-        <w:t>datasource</w:t>
+          <w:i/>
+          <w:iCs/>
+          <w:color w:val="000000"/>
+          <w:szCs w:val="22"/>
+          <w:shd w:val="clear" w:color="auto" w:fill="FFFFFF"/>
+        </w:rPr>
+        <w:t>source</w:t>
       </w:r>
       <w:proofErr w:type="spellEnd"/>
       <w:r>
@@ -2097,7 +2214,127 @@
           <w:szCs w:val="22"/>
           <w:shd w:val="clear" w:color="auto" w:fill="FFFFFF"/>
         </w:rPr>
-        <w:t>Exportação de mapa no formato PDF contendo todas as folhas (imóveis) do diagnóstico gerado.</w:t>
+        <w:t>Exportação d</w:t>
+      </w:r>
+      <w:r>
+        <w:rPr>
+          <w:rStyle w:val="normaltextrun"/>
+          <w:rFonts w:ascii="Calibri" w:hAnsi="Calibri" w:cs="Calibri"/>
+          <w:color w:val="000000"/>
+          <w:szCs w:val="22"/>
+          <w:shd w:val="clear" w:color="auto" w:fill="FFFFFF"/>
+        </w:rPr>
+        <w:t xml:space="preserve">os </w:t>
+      </w:r>
+      <w:r>
+        <w:rPr>
+          <w:rStyle w:val="normaltextrun"/>
+          <w:rFonts w:ascii="Calibri" w:hAnsi="Calibri" w:cs="Calibri"/>
+          <w:color w:val="000000"/>
+          <w:szCs w:val="22"/>
+          <w:shd w:val="clear" w:color="auto" w:fill="FFFFFF"/>
+        </w:rPr>
+        <w:t>mapa</w:t>
+      </w:r>
+      <w:r>
+        <w:rPr>
+          <w:rStyle w:val="normaltextrun"/>
+          <w:rFonts w:ascii="Calibri" w:hAnsi="Calibri" w:cs="Calibri"/>
+          <w:color w:val="000000"/>
+          <w:szCs w:val="22"/>
+          <w:shd w:val="clear" w:color="auto" w:fill="FFFFFF"/>
+        </w:rPr>
+        <w:t>s</w:t>
+      </w:r>
+      <w:r>
+        <w:rPr>
+          <w:rStyle w:val="normaltextrun"/>
+          <w:rFonts w:ascii="Calibri" w:hAnsi="Calibri" w:cs="Calibri"/>
+          <w:color w:val="000000"/>
+          <w:szCs w:val="22"/>
+          <w:shd w:val="clear" w:color="auto" w:fill="FFFFFF"/>
+        </w:rPr>
+        <w:t xml:space="preserve"> no</w:t>
+      </w:r>
+      <w:r>
+        <w:rPr>
+          <w:rStyle w:val="normaltextrun"/>
+          <w:rFonts w:ascii="Calibri" w:hAnsi="Calibri" w:cs="Calibri"/>
+          <w:color w:val="000000"/>
+          <w:szCs w:val="22"/>
+          <w:shd w:val="clear" w:color="auto" w:fill="FFFFFF"/>
+        </w:rPr>
+        <w:t>s</w:t>
+      </w:r>
+      <w:r>
+        <w:rPr>
+          <w:rStyle w:val="normaltextrun"/>
+          <w:rFonts w:ascii="Calibri" w:hAnsi="Calibri" w:cs="Calibri"/>
+          <w:color w:val="000000"/>
+          <w:szCs w:val="22"/>
+          <w:shd w:val="clear" w:color="auto" w:fill="FFFFFF"/>
+        </w:rPr>
+        <w:t xml:space="preserve"> formato</w:t>
+      </w:r>
+      <w:r>
+        <w:rPr>
+          <w:rStyle w:val="normaltextrun"/>
+          <w:rFonts w:ascii="Calibri" w:hAnsi="Calibri" w:cs="Calibri"/>
+          <w:color w:val="000000"/>
+          <w:szCs w:val="22"/>
+          <w:shd w:val="clear" w:color="auto" w:fill="FFFFFF"/>
+        </w:rPr>
+        <w:t>s</w:t>
+      </w:r>
+      <w:r>
+        <w:rPr>
+          <w:rStyle w:val="normaltextrun"/>
+          <w:rFonts w:ascii="Calibri" w:hAnsi="Calibri" w:cs="Calibri"/>
+          <w:color w:val="000000"/>
+          <w:szCs w:val="22"/>
+          <w:shd w:val="clear" w:color="auto" w:fill="FFFFFF"/>
+        </w:rPr>
+        <w:t xml:space="preserve"> </w:t>
+      </w:r>
+      <w:r>
+        <w:rPr>
+          <w:rStyle w:val="normaltextrun"/>
+          <w:rFonts w:ascii="Calibri" w:hAnsi="Calibri" w:cs="Calibri"/>
+          <w:color w:val="000000"/>
+          <w:szCs w:val="22"/>
+          <w:shd w:val="clear" w:color="auto" w:fill="FFFFFF"/>
+        </w:rPr>
+        <w:t xml:space="preserve">JPEG e </w:t>
+      </w:r>
+      <w:r>
+        <w:rPr>
+          <w:rStyle w:val="normaltextrun"/>
+          <w:rFonts w:ascii="Calibri" w:hAnsi="Calibri" w:cs="Calibri"/>
+          <w:color w:val="000000"/>
+          <w:szCs w:val="22"/>
+          <w:shd w:val="clear" w:color="auto" w:fill="FFFFFF"/>
+        </w:rPr>
+        <w:t xml:space="preserve">PDF </w:t>
+      </w:r>
+      <w:r>
+        <w:rPr>
+          <w:rStyle w:val="normaltextrun"/>
+          <w:rFonts w:ascii="Calibri" w:hAnsi="Calibri" w:cs="Calibri"/>
+          <w:color w:val="000000"/>
+          <w:szCs w:val="22"/>
+          <w:shd w:val="clear" w:color="auto" w:fill="FFFFFF"/>
+        </w:rPr>
+        <w:t xml:space="preserve">(um layout por arquivo) </w:t>
+      </w:r>
+      <w:r>
+        <w:rPr>
+          <w:rStyle w:val="normaltextrun"/>
+          <w:rFonts w:ascii="Calibri" w:hAnsi="Calibri" w:cs="Calibri"/>
+          <w:color w:val="000000"/>
+          <w:szCs w:val="22"/>
+          <w:shd w:val="clear" w:color="auto" w:fill="FFFFFF"/>
+        </w:rPr>
+        <w:t>do diagnóstico gerado.</w:t>
       </w:r>
     </w:p>
     <w:p>
@@ -2305,10 +2542,10 @@
           <w:noProof/>
         </w:rPr>
         <w:drawing>
-          <wp:inline distT="0" distB="0" distL="0" distR="0" wp14:anchorId="19DAE910" wp14:editId="2B3262E2">
-            <wp:extent cx="6301105" cy="4867275"/>
-            <wp:effectExtent l="0" t="0" r="4445" b="9525"/>
-            <wp:docPr id="5" name="Imagem 5" descr="Diagrama&#10;&#10;Descrição gerada automaticamente"/>
+          <wp:inline distT="0" distB="0" distL="0" distR="0" wp14:anchorId="49E138D8" wp14:editId="2F752A34">
+            <wp:extent cx="6301105" cy="4895850"/>
+            <wp:effectExtent l="0" t="0" r="4445" b="0"/>
+            <wp:docPr id="3" name="Imagem 3" descr="Diagrama&#10;&#10;Descrição gerada automaticamente"/>
             <wp:cNvGraphicFramePr>
               <a:graphicFrameLocks xmlns:a="http://schemas.openxmlformats.org/drawingml/2006/main" noChangeAspect="1"/>
             </wp:cNvGraphicFramePr>
@@ -2316,7 +2553,7 @@
               <a:graphicData uri="http://schemas.openxmlformats.org/drawingml/2006/picture">
                 <pic:pic xmlns:pic="http://schemas.openxmlformats.org/drawingml/2006/picture">
                   <pic:nvPicPr>
-                    <pic:cNvPr id="5" name="Imagem 5" descr="Diagrama&#10;&#10;Descrição gerada automaticamente"/>
+                    <pic:cNvPr id="3" name="Imagem 3" descr="Diagrama&#10;&#10;Descrição gerada automaticamente"/>
                     <pic:cNvPicPr/>
                   </pic:nvPicPr>
                   <pic:blipFill rotWithShape="1">
@@ -2327,13 +2564,13 @@
                         </a:ext>
                       </a:extLst>
                     </a:blip>
-                    <a:srcRect b="12410"/>
+                    <a:srcRect b="11896"/>
                     <a:stretch/>
                   </pic:blipFill>
                   <pic:spPr bwMode="auto">
                     <a:xfrm>
                       <a:off x="0" y="0"/>
-                      <a:ext cx="6301105" cy="4867275"/>
+                      <a:ext cx="6301105" cy="4895850"/>
                     </a:xfrm>
                     <a:prstGeom prst="rect">
                       <a:avLst/>
@@ -2438,7 +2675,27 @@
           <w:szCs w:val="22"/>
           <w:shd w:val="clear" w:color="auto" w:fill="FFFFFF"/>
         </w:rPr>
-        <w:t xml:space="preserve"> Notebook. Logo o </w:t>
+        <w:t xml:space="preserve"> Notebook. Logo</w:t>
+      </w:r>
+      <w:r>
+        <w:rPr>
+          <w:rStyle w:val="normaltextrun"/>
+          <w:rFonts w:ascii="Calibri" w:hAnsi="Calibri" w:cs="Calibri"/>
+          <w:color w:val="000000"/>
+          <w:szCs w:val="22"/>
+          <w:shd w:val="clear" w:color="auto" w:fill="FFFFFF"/>
+        </w:rPr>
+        <w:t>,</w:t>
+      </w:r>
+      <w:r>
+        <w:rPr>
+          <w:rStyle w:val="normaltextrun"/>
+          <w:rFonts w:ascii="Calibri" w:hAnsi="Calibri" w:cs="Calibri"/>
+          <w:color w:val="000000"/>
+          <w:szCs w:val="22"/>
+          <w:shd w:val="clear" w:color="auto" w:fill="FFFFFF"/>
+        </w:rPr>
+        <w:t xml:space="preserve"> o </w:t>
       </w:r>
       <w:r>
         <w:rPr>
@@ -2531,10 +2788,10 @@
           <w:caps w:val="0"/>
         </w:rPr>
       </w:pPr>
-      <w:bookmarkStart w:id="4" w:name="_Toc122038737"/>
-      <w:bookmarkStart w:id="5" w:name="_Toc51593695"/>
-      <w:bookmarkStart w:id="6" w:name="_Toc64993567"/>
-      <w:bookmarkStart w:id="7" w:name="_Toc65005860"/>
+      <w:bookmarkStart w:id="4" w:name="_Toc51593695"/>
+      <w:bookmarkStart w:id="5" w:name="_Toc64993567"/>
+      <w:bookmarkStart w:id="6" w:name="_Toc65005860"/>
+      <w:bookmarkStart w:id="7" w:name="_Toc122559470"/>
       <w:r>
         <w:rPr>
           <w:caps w:val="0"/>
@@ -2548,23 +2805,23 @@
         </w:rPr>
         <w:t>REQUISITOS</w:t>
       </w:r>
-      <w:bookmarkEnd w:id="4"/>
+      <w:bookmarkEnd w:id="7"/>
     </w:p>
     <w:p/>
     <w:p>
       <w:pPr>
         <w:pStyle w:val="Ttulo2"/>
       </w:pPr>
-      <w:bookmarkStart w:id="8" w:name="_Toc122038738"/>
+      <w:bookmarkStart w:id="8" w:name="_Toc122559471"/>
       <w:r>
         <w:t>REQUISITOS</w:t>
       </w:r>
       <w:r>
         <w:t xml:space="preserve"> FUNCIONAIS</w:t>
       </w:r>
+      <w:bookmarkEnd w:id="4"/>
       <w:bookmarkEnd w:id="5"/>
       <w:bookmarkEnd w:id="6"/>
-      <w:bookmarkEnd w:id="7"/>
       <w:bookmarkEnd w:id="8"/>
     </w:p>
     <w:p>
@@ -2659,7 +2916,7 @@
       <w:pPr>
         <w:pStyle w:val="Ttulo3"/>
       </w:pPr>
-      <w:bookmarkStart w:id="9" w:name="_Toc122038739"/>
+      <w:bookmarkStart w:id="9" w:name="_Toc122559472"/>
       <w:r>
         <w:rPr>
           <w:caps w:val="0"/>
@@ -3110,6 +3367,88 @@
               </w:rPr>
               <w:t>, vegetação (2008), vegetação (atual) e PPA (não obrigatória).</w:t>
             </w:r>
+            <w:r>
+              <w:rPr>
+                <w:rStyle w:val="normaltextrun"/>
+                <w:rFonts w:ascii="Calibri" w:hAnsi="Calibri" w:cs="Calibri"/>
+                <w:color w:val="000000"/>
+                <w:szCs w:val="22"/>
+                <w:shd w:val="clear" w:color="auto" w:fill="FFFFFF"/>
+              </w:rPr>
+              <w:t xml:space="preserve"> </w:t>
+            </w:r>
+            <w:r>
+              <w:rPr>
+                <w:rStyle w:val="normaltextrun"/>
+                <w:rFonts w:ascii="Calibri" w:hAnsi="Calibri" w:cs="Calibri"/>
+                <w:color w:val="000000"/>
+                <w:shd w:val="clear" w:color="auto" w:fill="FFFFFF"/>
+              </w:rPr>
+              <w:t xml:space="preserve">Os inputs deverão </w:t>
+            </w:r>
+            <w:r>
+              <w:rPr>
+                <w:rStyle w:val="normaltextrun"/>
+                <w:rFonts w:ascii="Calibri" w:hAnsi="Calibri" w:cs="Calibri"/>
+                <w:color w:val="000000"/>
+                <w:shd w:val="clear" w:color="auto" w:fill="FFFFFF"/>
+              </w:rPr>
+              <w:t xml:space="preserve">obedecer </w:t>
+            </w:r>
+            <w:r>
+              <w:rPr>
+                <w:rStyle w:val="normaltextrun"/>
+                <w:rFonts w:ascii="Calibri" w:hAnsi="Calibri" w:cs="Calibri"/>
+                <w:color w:val="000000"/>
+                <w:shd w:val="clear" w:color="auto" w:fill="FFFFFF"/>
+              </w:rPr>
+              <w:t>ao</w:t>
+            </w:r>
+            <w:r>
+              <w:rPr>
+                <w:rStyle w:val="normaltextrun"/>
+                <w:rFonts w:ascii="Calibri" w:hAnsi="Calibri" w:cs="Calibri"/>
+                <w:color w:val="000000"/>
+                <w:shd w:val="clear" w:color="auto" w:fill="FFFFFF"/>
+              </w:rPr>
+              <w:t xml:space="preserve"> padrão estipulado no </w:t>
+            </w:r>
+            <w:r>
+              <w:rPr>
+                <w:rStyle w:val="normaltextrun"/>
+                <w:rFonts w:ascii="Calibri" w:hAnsi="Calibri" w:cs="Calibri"/>
+                <w:color w:val="000000"/>
+                <w:shd w:val="clear" w:color="auto" w:fill="FFFFFF"/>
+              </w:rPr>
+              <w:t>“</w:t>
+            </w:r>
+            <w:r>
+              <w:rPr>
+                <w:rStyle w:val="normaltextrun"/>
+                <w:rFonts w:ascii="Calibri" w:hAnsi="Calibri" w:cs="Calibri"/>
+                <w:color w:val="000000"/>
+                <w:shd w:val="clear" w:color="auto" w:fill="FFFFFF"/>
+              </w:rPr>
+              <w:t>ANEXO A</w:t>
+            </w:r>
+            <w:r>
+              <w:rPr>
+                <w:rStyle w:val="normaltextrun"/>
+                <w:rFonts w:ascii="Calibri" w:hAnsi="Calibri" w:cs="Calibri"/>
+                <w:color w:val="000000"/>
+                <w:shd w:val="clear" w:color="auto" w:fill="FFFFFF"/>
+              </w:rPr>
+              <w:t>” deste documento</w:t>
+            </w:r>
+            <w:r>
+              <w:rPr>
+                <w:rStyle w:val="normaltextrun"/>
+                <w:rFonts w:ascii="Calibri" w:hAnsi="Calibri" w:cs="Calibri"/>
+                <w:color w:val="000000"/>
+                <w:shd w:val="clear" w:color="auto" w:fill="FFFFFF"/>
+              </w:rPr>
+              <w:t>.</w:t>
+            </w:r>
           </w:p>
         </w:tc>
       </w:tr>
@@ -3954,7 +4293,67 @@
                 <w:szCs w:val="22"/>
                 <w:shd w:val="clear" w:color="auto" w:fill="FFFFFF"/>
               </w:rPr>
-              <w:t>A ferramenta deverá exportar em formato PDF os mapas gerados por meio do Map Series do arquivo APRX.</w:t>
+              <w:t xml:space="preserve">A ferramenta deverá exportar </w:t>
+            </w:r>
+            <w:r>
+              <w:rPr>
+                <w:rStyle w:val="normaltextrun"/>
+                <w:rFonts w:ascii="Calibri" w:hAnsi="Calibri" w:cs="Calibri"/>
+                <w:color w:val="000000"/>
+                <w:szCs w:val="22"/>
+                <w:shd w:val="clear" w:color="auto" w:fill="FFFFFF"/>
+              </w:rPr>
+              <w:t>nos</w:t>
+            </w:r>
+            <w:r>
+              <w:rPr>
+                <w:rStyle w:val="normaltextrun"/>
+                <w:rFonts w:ascii="Calibri" w:hAnsi="Calibri" w:cs="Calibri"/>
+                <w:color w:val="000000"/>
+                <w:szCs w:val="22"/>
+                <w:shd w:val="clear" w:color="auto" w:fill="FFFFFF"/>
+              </w:rPr>
+              <w:t xml:space="preserve"> formato</w:t>
+            </w:r>
+            <w:r>
+              <w:rPr>
+                <w:rStyle w:val="normaltextrun"/>
+                <w:rFonts w:ascii="Calibri" w:hAnsi="Calibri" w:cs="Calibri"/>
+                <w:color w:val="000000"/>
+                <w:szCs w:val="22"/>
+                <w:shd w:val="clear" w:color="auto" w:fill="FFFFFF"/>
+              </w:rPr>
+              <w:t>s</w:t>
+            </w:r>
+            <w:r>
+              <w:rPr>
+                <w:rStyle w:val="normaltextrun"/>
+                <w:rFonts w:ascii="Calibri" w:hAnsi="Calibri" w:cs="Calibri"/>
+                <w:color w:val="000000"/>
+                <w:szCs w:val="22"/>
+                <w:shd w:val="clear" w:color="auto" w:fill="FFFFFF"/>
+              </w:rPr>
+              <w:t xml:space="preserve"> </w:t>
+            </w:r>
+            <w:r>
+              <w:rPr>
+                <w:rStyle w:val="normaltextrun"/>
+                <w:rFonts w:ascii="Calibri" w:hAnsi="Calibri" w:cs="Calibri"/>
+                <w:color w:val="000000"/>
+                <w:szCs w:val="22"/>
+                <w:shd w:val="clear" w:color="auto" w:fill="FFFFFF"/>
+              </w:rPr>
+              <w:t xml:space="preserve">JPEG e </w:t>
+            </w:r>
+            <w:r>
+              <w:rPr>
+                <w:rStyle w:val="normaltextrun"/>
+                <w:rFonts w:ascii="Calibri" w:hAnsi="Calibri" w:cs="Calibri"/>
+                <w:color w:val="000000"/>
+                <w:szCs w:val="22"/>
+                <w:shd w:val="clear" w:color="auto" w:fill="FFFFFF"/>
+              </w:rPr>
+              <w:t>PDF os mapas gerados por meio do Map Series do arquivo APRX.</w:t>
             </w:r>
           </w:p>
         </w:tc>
@@ -3996,7 +4395,7 @@
       <w:bookmarkStart w:id="12" w:name="_Toc51593696"/>
       <w:bookmarkStart w:id="13" w:name="_Toc64993568"/>
       <w:bookmarkStart w:id="14" w:name="_Toc65005861"/>
-      <w:bookmarkStart w:id="15" w:name="_Toc122038740"/>
+      <w:bookmarkStart w:id="15" w:name="_Toc122559473"/>
       <w:bookmarkEnd w:id="11"/>
       <w:r>
         <w:lastRenderedPageBreak/>
@@ -4535,7 +4934,7 @@
           <w:caps w:val="0"/>
         </w:rPr>
       </w:pPr>
-      <w:bookmarkStart w:id="16" w:name="_Toc122038741"/>
+      <w:bookmarkStart w:id="16" w:name="_Toc122559474"/>
       <w:r>
         <w:rPr>
           <w:caps w:val="0"/>
@@ -9540,7 +9939,19 @@
           <w:szCs w:val="22"/>
           <w:shd w:val="clear" w:color="auto" w:fill="FFFFFF"/>
         </w:rPr>
-        <w:t>FACULTATIVA;</w:t>
+        <w:t>OPTATIVA</w:t>
+      </w:r>
+      <w:r>
+        <w:rPr>
+          <w:rStyle w:val="normaltextrun"/>
+          <w:rFonts w:ascii="Calibri" w:hAnsi="Calibri" w:cs="Calibri"/>
+          <w:b/>
+          <w:bCs/>
+          <w:color w:val="000000"/>
+          <w:szCs w:val="22"/>
+          <w:shd w:val="clear" w:color="auto" w:fill="FFFFFF"/>
+        </w:rPr>
+        <w:t>;</w:t>
       </w:r>
     </w:p>
     <w:p>
@@ -9612,7 +10023,19 @@
           <w:szCs w:val="22"/>
           <w:shd w:val="clear" w:color="auto" w:fill="FFFFFF"/>
         </w:rPr>
-        <w:t>FACULTATIVA;</w:t>
+        <w:t>OPTATIVA</w:t>
+      </w:r>
+      <w:r>
+        <w:rPr>
+          <w:rStyle w:val="normaltextrun"/>
+          <w:rFonts w:ascii="Calibri" w:hAnsi="Calibri" w:cs="Calibri"/>
+          <w:b/>
+          <w:bCs/>
+          <w:color w:val="000000"/>
+          <w:szCs w:val="22"/>
+          <w:shd w:val="clear" w:color="auto" w:fill="FFFFFF"/>
+        </w:rPr>
+        <w:t>;</w:t>
       </w:r>
     </w:p>
     <w:p>
@@ -9684,7 +10107,19 @@
           <w:szCs w:val="22"/>
           <w:shd w:val="clear" w:color="auto" w:fill="FFFFFF"/>
         </w:rPr>
-        <w:t>FACULTATIVA;</w:t>
+        <w:t>OPTATIVA</w:t>
+      </w:r>
+      <w:r>
+        <w:rPr>
+          <w:rStyle w:val="normaltextrun"/>
+          <w:rFonts w:ascii="Calibri" w:hAnsi="Calibri" w:cs="Calibri"/>
+          <w:b/>
+          <w:bCs/>
+          <w:color w:val="000000"/>
+          <w:szCs w:val="22"/>
+          <w:shd w:val="clear" w:color="auto" w:fill="FFFFFF"/>
+        </w:rPr>
+        <w:t>;</w:t>
       </w:r>
     </w:p>
     <w:p>
@@ -9733,6 +10168,42 @@
           <w:shd w:val="clear" w:color="auto" w:fill="FFFFFF"/>
         </w:rPr>
         <w:t>ENDEREÇO ONDE SERÃO CRIADOS O ARQUIVO FGDB</w:t>
+      </w:r>
+      <w:r>
+        <w:rPr>
+          <w:rStyle w:val="normaltextrun"/>
+          <w:rFonts w:ascii="Calibri" w:hAnsi="Calibri" w:cs="Calibri"/>
+          <w:b/>
+          <w:bCs/>
+          <w:color w:val="000000"/>
+          <w:szCs w:val="22"/>
+          <w:shd w:val="clear" w:color="auto" w:fill="FFFFFF"/>
+        </w:rPr>
+        <w:t xml:space="preserve">, APRX (MAP SERIES) e MAPAS EM </w:t>
+      </w:r>
+      <w:r>
+        <w:rPr>
+          <w:rStyle w:val="normaltextrun"/>
+          <w:rFonts w:ascii="Calibri" w:hAnsi="Calibri" w:cs="Calibri"/>
+          <w:b/>
+          <w:bCs/>
+          <w:color w:val="000000"/>
+          <w:szCs w:val="22"/>
+          <w:shd w:val="clear" w:color="auto" w:fill="FFFFFF"/>
+        </w:rPr>
+        <w:t xml:space="preserve">JPEG E </w:t>
+      </w:r>
+      <w:r>
+        <w:rPr>
+          <w:rStyle w:val="normaltextrun"/>
+          <w:rFonts w:ascii="Calibri" w:hAnsi="Calibri" w:cs="Calibri"/>
+          <w:b/>
+          <w:bCs/>
+          <w:color w:val="000000"/>
+          <w:szCs w:val="22"/>
+          <w:shd w:val="clear" w:color="auto" w:fill="FFFFFF"/>
+        </w:rPr>
+        <w:t>PDF</w:t>
       </w:r>
       <w:r>
         <w:rPr>
@@ -10039,17 +10510,17 @@
           <w:szCs w:val="22"/>
           <w:shd w:val="clear" w:color="auto" w:fill="FFFFFF"/>
         </w:rPr>
-        <w:t xml:space="preserve">, </w:t>
-      </w:r>
-      <w:r>
-        <w:rPr>
-          <w:rStyle w:val="normaltextrun"/>
-          <w:rFonts w:ascii="Calibri" w:hAnsi="Calibri" w:cs="Calibri"/>
-          <w:color w:val="000000"/>
-          <w:szCs w:val="22"/>
-          <w:shd w:val="clear" w:color="auto" w:fill="FFFFFF"/>
-        </w:rPr>
-        <w:t>para isso deve-se utilizar o arquivo disposto no diretório “Scripts\</w:t>
+        <w:t>. P</w:t>
+      </w:r>
+      <w:r>
+        <w:rPr>
+          <w:rStyle w:val="normaltextrun"/>
+          <w:rFonts w:ascii="Calibri" w:hAnsi="Calibri" w:cs="Calibri"/>
+          <w:color w:val="000000"/>
+          <w:szCs w:val="22"/>
+          <w:shd w:val="clear" w:color="auto" w:fill="FFFFFF"/>
+        </w:rPr>
+        <w:t>ara isso deve-se utilizar o arquivo disposto no diretório “Scripts\</w:t>
       </w:r>
       <w:proofErr w:type="spellStart"/>
       <w:r>
@@ -10125,7 +10596,47 @@
           <w:szCs w:val="22"/>
           <w:shd w:val="clear" w:color="auto" w:fill="FFFFFF"/>
         </w:rPr>
-        <w:t xml:space="preserve">Apenas a títulos ilustrativo, o início do script </w:t>
+        <w:t xml:space="preserve">Apenas a título </w:t>
+      </w:r>
+      <w:r>
+        <w:rPr>
+          <w:rStyle w:val="normaltextrun"/>
+          <w:rFonts w:ascii="Calibri" w:hAnsi="Calibri" w:cs="Calibri"/>
+          <w:color w:val="000000"/>
+          <w:szCs w:val="22"/>
+          <w:shd w:val="clear" w:color="auto" w:fill="FFFFFF"/>
+        </w:rPr>
+        <w:t xml:space="preserve">de </w:t>
+      </w:r>
+      <w:r>
+        <w:rPr>
+          <w:rStyle w:val="normaltextrun"/>
+          <w:rFonts w:ascii="Calibri" w:hAnsi="Calibri" w:cs="Calibri"/>
+          <w:color w:val="000000"/>
+          <w:szCs w:val="22"/>
+          <w:shd w:val="clear" w:color="auto" w:fill="FFFFFF"/>
+        </w:rPr>
+        <w:t>ilustra</w:t>
+      </w:r>
+      <w:r>
+        <w:rPr>
+          <w:rStyle w:val="normaltextrun"/>
+          <w:rFonts w:ascii="Calibri" w:hAnsi="Calibri" w:cs="Calibri"/>
+          <w:color w:val="000000"/>
+          <w:szCs w:val="22"/>
+          <w:shd w:val="clear" w:color="auto" w:fill="FFFFFF"/>
+        </w:rPr>
+        <w:t>ção,</w:t>
+      </w:r>
+      <w:r>
+        <w:rPr>
+          <w:rStyle w:val="normaltextrun"/>
+          <w:rFonts w:ascii="Calibri" w:hAnsi="Calibri" w:cs="Calibri"/>
+          <w:color w:val="000000"/>
+          <w:szCs w:val="22"/>
+          <w:shd w:val="clear" w:color="auto" w:fill="FFFFFF"/>
+        </w:rPr>
+        <w:t xml:space="preserve"> o início do script </w:t>
       </w:r>
       <w:r>
         <w:rPr>
@@ -10423,13 +10934,444 @@
         <w:t>”.</w:t>
       </w:r>
     </w:p>
-    <w:p/>
-    <w:p/>
-    <w:p/>
-    <w:p/>
-    <w:p/>
-    <w:p/>
-    <w:p/>
+    <w:p>
+      <w:pPr>
+        <w:pStyle w:val="Ttulo1"/>
+        <w:jc w:val="left"/>
+        <w:rPr>
+          <w:caps w:val="0"/>
+        </w:rPr>
+      </w:pPr>
+      <w:bookmarkStart w:id="21" w:name="_Toc122559475"/>
+      <w:r>
+        <w:rPr>
+          <w:caps w:val="0"/>
+        </w:rPr>
+        <w:t>SAÍDA DE DADOS (OUTPUT)</w:t>
+      </w:r>
+      <w:bookmarkEnd w:id="21"/>
+    </w:p>
+    <w:p>
+      <w:pPr>
+        <w:pStyle w:val="TextoCARUSO"/>
+        <w:ind w:firstLine="432"/>
+        <w:rPr>
+          <w:rStyle w:val="normaltextrun"/>
+          <w:rFonts w:ascii="Calibri" w:hAnsi="Calibri" w:cs="Calibri"/>
+          <w:color w:val="000000"/>
+          <w:szCs w:val="22"/>
+          <w:shd w:val="clear" w:color="auto" w:fill="FFFFFF"/>
+        </w:rPr>
+      </w:pPr>
+      <w:r>
+        <w:rPr>
+          <w:rStyle w:val="normaltextrun"/>
+          <w:rFonts w:ascii="Calibri" w:hAnsi="Calibri" w:cs="Calibri"/>
+          <w:color w:val="000000"/>
+          <w:szCs w:val="22"/>
+          <w:shd w:val="clear" w:color="auto" w:fill="FFFFFF"/>
+        </w:rPr>
+        <w:t xml:space="preserve">Ao fazer uso da ferramenta, se espera como saída de dados </w:t>
+      </w:r>
+      <w:r>
+        <w:rPr>
+          <w:rStyle w:val="normaltextrun"/>
+          <w:rFonts w:ascii="Calibri" w:hAnsi="Calibri" w:cs="Calibri"/>
+          <w:color w:val="000000"/>
+          <w:szCs w:val="22"/>
+          <w:shd w:val="clear" w:color="auto" w:fill="FFFFFF"/>
+        </w:rPr>
+        <w:t>a geração de quatro produtos:</w:t>
+      </w:r>
+    </w:p>
+    <w:p>
+      <w:pPr>
+        <w:pStyle w:val="TextoCARUSO"/>
+        <w:numPr>
+          <w:ilvl w:val="0"/>
+          <w:numId w:val="12"/>
+        </w:numPr>
+        <w:rPr>
+          <w:rFonts w:ascii="Calibri" w:hAnsi="Calibri" w:cs="Calibri"/>
+          <w:color w:val="000000"/>
+          <w:szCs w:val="22"/>
+          <w:shd w:val="clear" w:color="auto" w:fill="FFFFFF"/>
+        </w:rPr>
+      </w:pPr>
+      <w:r>
+        <w:t xml:space="preserve">Arquivo File </w:t>
+      </w:r>
+      <w:proofErr w:type="spellStart"/>
+      <w:r>
+        <w:t>Geodatabase</w:t>
+      </w:r>
+      <w:proofErr w:type="spellEnd"/>
+      <w:r>
+        <w:t>, nomeado como “</w:t>
+      </w:r>
+      <w:proofErr w:type="spellStart"/>
+      <w:r>
+        <w:t>forest_code_analisys.gdb</w:t>
+      </w:r>
+      <w:proofErr w:type="spellEnd"/>
+      <w:r>
+        <w:t>”, contendo os dados geográficos do diagnóstico ambiental dos imóveis;</w:t>
+      </w:r>
+    </w:p>
+    <w:p>
+      <w:pPr>
+        <w:pStyle w:val="TextoCARUSO"/>
+        <w:numPr>
+          <w:ilvl w:val="0"/>
+          <w:numId w:val="12"/>
+        </w:numPr>
+        <w:rPr>
+          <w:rFonts w:ascii="Calibri" w:hAnsi="Calibri" w:cs="Calibri"/>
+          <w:color w:val="000000"/>
+          <w:szCs w:val="22"/>
+          <w:shd w:val="clear" w:color="auto" w:fill="FFFFFF"/>
+        </w:rPr>
+      </w:pPr>
+      <w:r>
+        <w:t>Arquivo APRX, nomeado como “</w:t>
+      </w:r>
+      <w:proofErr w:type="spellStart"/>
+      <w:r>
+        <w:t>project_map_</w:t>
+      </w:r>
+      <w:proofErr w:type="gramStart"/>
+      <w:r>
+        <w:t>series</w:t>
+      </w:r>
+      <w:r>
+        <w:t>.aprx</w:t>
+      </w:r>
+      <w:proofErr w:type="spellEnd"/>
+      <w:proofErr w:type="gramEnd"/>
+      <w:r>
+        <w:t xml:space="preserve">”, contendo o Map Series configurado om o diagnóstico ambiental </w:t>
+      </w:r>
+      <w:r>
+        <w:t>dos imóveis</w:t>
+      </w:r>
+      <w:r>
+        <w:t>;</w:t>
+      </w:r>
+    </w:p>
+    <w:p>
+      <w:pPr>
+        <w:pStyle w:val="TextoCARUSO"/>
+        <w:numPr>
+          <w:ilvl w:val="0"/>
+          <w:numId w:val="12"/>
+        </w:numPr>
+        <w:rPr>
+          <w:rFonts w:ascii="Calibri" w:hAnsi="Calibri" w:cs="Calibri"/>
+          <w:color w:val="000000"/>
+          <w:szCs w:val="22"/>
+          <w:shd w:val="clear" w:color="auto" w:fill="FFFFFF"/>
+        </w:rPr>
+      </w:pPr>
+      <w:r>
+        <w:lastRenderedPageBreak/>
+        <w:t>Mapas no formato JPEG com o diagnóstico ambiental dispostos na pasta “</w:t>
+      </w:r>
+      <w:proofErr w:type="spellStart"/>
+      <w:r>
+        <w:t>mapas_jpeg</w:t>
+      </w:r>
+      <w:proofErr w:type="spellEnd"/>
+      <w:r>
+        <w:t>”; e</w:t>
+      </w:r>
+    </w:p>
+    <w:p>
+      <w:pPr>
+        <w:pStyle w:val="TextoCARUSO"/>
+        <w:numPr>
+          <w:ilvl w:val="0"/>
+          <w:numId w:val="12"/>
+        </w:numPr>
+        <w:rPr>
+          <w:rFonts w:ascii="Calibri" w:hAnsi="Calibri" w:cs="Calibri"/>
+          <w:color w:val="000000"/>
+          <w:szCs w:val="22"/>
+          <w:shd w:val="clear" w:color="auto" w:fill="FFFFFF"/>
+        </w:rPr>
+      </w:pPr>
+      <w:r>
+        <w:t xml:space="preserve">Mapas no formato </w:t>
+      </w:r>
+      <w:r>
+        <w:t>PDF</w:t>
+      </w:r>
+      <w:r>
+        <w:t xml:space="preserve"> com o diagnóstico ambiental</w:t>
+      </w:r>
+      <w:r>
+        <w:t xml:space="preserve"> dispostos na pasta “</w:t>
+      </w:r>
+      <w:proofErr w:type="spellStart"/>
+      <w:r>
+        <w:t>mapas_pdf</w:t>
+      </w:r>
+      <w:proofErr w:type="spellEnd"/>
+      <w:r>
+        <w:t>”.</w:t>
+      </w:r>
+    </w:p>
+    <w:p>
+      <w:pPr>
+        <w:pStyle w:val="TextoCARUSO"/>
+        <w:keepNext/>
+        <w:ind w:firstLine="0"/>
+      </w:pPr>
+      <w:r>
+        <w:rPr>
+          <w:rFonts w:ascii="Calibri" w:hAnsi="Calibri" w:cs="Calibri"/>
+          <w:color w:val="000000"/>
+          <w:szCs w:val="22"/>
+          <w:shd w:val="clear" w:color="auto" w:fill="FFFFFF"/>
+        </w:rPr>
+        <w:drawing>
+          <wp:inline distT="0" distB="0" distL="0" distR="0" wp14:anchorId="4F099607" wp14:editId="628BCE50">
+            <wp:extent cx="6301105" cy="1152525"/>
+            <wp:effectExtent l="0" t="0" r="4445" b="9525"/>
+            <wp:docPr id="7" name="Imagem 7" descr="Interface gráfica do usuário, Tabela&#10;&#10;Descrição gerada automaticamente com confiança média"/>
+            <wp:cNvGraphicFramePr>
+              <a:graphicFrameLocks xmlns:a="http://schemas.openxmlformats.org/drawingml/2006/main" noChangeAspect="1"/>
+            </wp:cNvGraphicFramePr>
+            <a:graphic xmlns:a="http://schemas.openxmlformats.org/drawingml/2006/main">
+              <a:graphicData uri="http://schemas.openxmlformats.org/drawingml/2006/picture">
+                <pic:pic xmlns:pic="http://schemas.openxmlformats.org/drawingml/2006/picture">
+                  <pic:nvPicPr>
+                    <pic:cNvPr id="7" name="Imagem 7" descr="Interface gráfica do usuário, Tabela&#10;&#10;Descrição gerada automaticamente com confiança média"/>
+                    <pic:cNvPicPr/>
+                  </pic:nvPicPr>
+                  <pic:blipFill rotWithShape="1">
+                    <a:blip r:embed="rId18"/>
+                    <a:srcRect b="12572"/>
+                    <a:stretch/>
+                  </pic:blipFill>
+                  <pic:spPr bwMode="auto">
+                    <a:xfrm>
+                      <a:off x="0" y="0"/>
+                      <a:ext cx="6301105" cy="1152525"/>
+                    </a:xfrm>
+                    <a:prstGeom prst="rect">
+                      <a:avLst/>
+                    </a:prstGeom>
+                    <a:ln>
+                      <a:noFill/>
+                    </a:ln>
+                    <a:extLst>
+                      <a:ext uri="{53640926-AAD7-44D8-BBD7-CCE9431645EC}">
+                        <a14:shadowObscured xmlns:a14="http://schemas.microsoft.com/office/drawing/2010/main"/>
+                      </a:ext>
+                    </a:extLst>
+                  </pic:spPr>
+                </pic:pic>
+              </a:graphicData>
+            </a:graphic>
+          </wp:inline>
+        </w:drawing>
+      </w:r>
+    </w:p>
+    <w:p>
+      <w:pPr>
+        <w:pStyle w:val="Legenda"/>
+        <w:jc w:val="center"/>
+        <w:rPr>
+          <w:rFonts w:ascii="Calibri" w:hAnsi="Calibri" w:cs="Calibri"/>
+          <w:color w:val="000000"/>
+          <w:szCs w:val="22"/>
+          <w:shd w:val="clear" w:color="auto" w:fill="FFFFFF"/>
+        </w:rPr>
+      </w:pPr>
+      <w:r>
+        <w:t xml:space="preserve">Figura </w:t>
+      </w:r>
+      <w:fldSimple w:instr=" SEQ Figura \* ARABIC ">
+        <w:r>
+          <w:rPr>
+            <w:noProof/>
+          </w:rPr>
+          <w:t>5</w:t>
+        </w:r>
+      </w:fldSimple>
+      <w:r>
+        <w:t>: Representação do output da ferramenta.</w:t>
+      </w:r>
+    </w:p>
+    <w:p>
+      <w:pPr>
+        <w:pStyle w:val="TextoCARUSO"/>
+        <w:ind w:firstLine="432"/>
+        <w:rPr>
+          <w:rStyle w:val="normaltextrun"/>
+          <w:rFonts w:ascii="Calibri" w:hAnsi="Calibri" w:cs="Calibri"/>
+          <w:color w:val="000000"/>
+          <w:szCs w:val="22"/>
+          <w:shd w:val="clear" w:color="auto" w:fill="FFFFFF"/>
+        </w:rPr>
+      </w:pPr>
+    </w:p>
+    <w:p>
+      <w:pPr>
+        <w:pStyle w:val="TextoCARUSO"/>
+        <w:ind w:firstLine="432"/>
+        <w:rPr>
+          <w:rStyle w:val="normaltextrun"/>
+          <w:rFonts w:ascii="Calibri" w:hAnsi="Calibri" w:cs="Calibri"/>
+          <w:color w:val="000000"/>
+          <w:szCs w:val="22"/>
+          <w:shd w:val="clear" w:color="auto" w:fill="FFFFFF"/>
+        </w:rPr>
+      </w:pPr>
+      <w:r>
+        <w:rPr>
+          <w:rStyle w:val="normaltextrun"/>
+          <w:rFonts w:ascii="Calibri" w:hAnsi="Calibri" w:cs="Calibri"/>
+          <w:color w:val="000000"/>
+          <w:szCs w:val="22"/>
+          <w:shd w:val="clear" w:color="auto" w:fill="FFFFFF"/>
+        </w:rPr>
+        <w:t xml:space="preserve">Por fim, a partir da </w:t>
+      </w:r>
+      <w:r>
+        <w:rPr>
+          <w:rStyle w:val="normaltextrun"/>
+          <w:rFonts w:ascii="Calibri" w:hAnsi="Calibri" w:cs="Calibri"/>
+          <w:color w:val="000000"/>
+          <w:szCs w:val="22"/>
+          <w:shd w:val="clear" w:color="auto" w:fill="FFFFFF"/>
+        </w:rPr>
+        <w:fldChar w:fldCharType="begin"/>
+      </w:r>
+      <w:r>
+        <w:rPr>
+          <w:rStyle w:val="normaltextrun"/>
+          <w:rFonts w:ascii="Calibri" w:hAnsi="Calibri" w:cs="Calibri"/>
+          <w:color w:val="000000"/>
+          <w:szCs w:val="22"/>
+          <w:shd w:val="clear" w:color="auto" w:fill="FFFFFF"/>
+        </w:rPr>
+        <w:instrText xml:space="preserve"> REF _Ref122559300 \h </w:instrText>
+      </w:r>
+      <w:r>
+        <w:rPr>
+          <w:rStyle w:val="normaltextrun"/>
+          <w:rFonts w:ascii="Calibri" w:hAnsi="Calibri" w:cs="Calibri"/>
+          <w:color w:val="000000"/>
+          <w:szCs w:val="22"/>
+          <w:shd w:val="clear" w:color="auto" w:fill="FFFFFF"/>
+        </w:rPr>
+      </w:r>
+      <w:r>
+        <w:rPr>
+          <w:rStyle w:val="normaltextrun"/>
+          <w:rFonts w:ascii="Calibri" w:hAnsi="Calibri" w:cs="Calibri"/>
+          <w:color w:val="000000"/>
+          <w:szCs w:val="22"/>
+          <w:shd w:val="clear" w:color="auto" w:fill="FFFFFF"/>
+        </w:rPr>
+        <w:fldChar w:fldCharType="separate"/>
+      </w:r>
+      <w:r>
+        <w:t xml:space="preserve">Figura </w:t>
+      </w:r>
+      <w:r>
+        <w:rPr>
+          <w:noProof/>
+        </w:rPr>
+        <w:t>6</w:t>
+      </w:r>
+      <w:r>
+        <w:rPr>
+          <w:rStyle w:val="normaltextrun"/>
+          <w:rFonts w:ascii="Calibri" w:hAnsi="Calibri" w:cs="Calibri"/>
+          <w:color w:val="000000"/>
+          <w:szCs w:val="22"/>
+          <w:shd w:val="clear" w:color="auto" w:fill="FFFFFF"/>
+        </w:rPr>
+        <w:fldChar w:fldCharType="end"/>
+      </w:r>
+      <w:r>
+        <w:rPr>
+          <w:rStyle w:val="normaltextrun"/>
+          <w:rFonts w:ascii="Calibri" w:hAnsi="Calibri" w:cs="Calibri"/>
+          <w:color w:val="000000"/>
+          <w:szCs w:val="22"/>
+          <w:shd w:val="clear" w:color="auto" w:fill="FFFFFF"/>
+        </w:rPr>
+        <w:t xml:space="preserve">, é ilustrado um dos produtos da ferramenta que é o mapa de uma propriedade contendo o diagnóstico ambiental. </w:t>
+      </w:r>
+    </w:p>
+    <w:p>
+      <w:pPr>
+        <w:keepNext/>
+        <w:jc w:val="center"/>
+      </w:pPr>
+      <w:r>
+        <w:drawing>
+          <wp:inline distT="0" distB="0" distL="0" distR="0" wp14:anchorId="409102FF" wp14:editId="31FCDA22">
+            <wp:extent cx="3614420" cy="5122897"/>
+            <wp:effectExtent l="0" t="0" r="5080" b="1905"/>
+            <wp:docPr id="9" name="Imagem 9" descr="Uma imagem contendo Interface gráfica do usuário&#10;&#10;Descrição gerada automaticamente"/>
+            <wp:cNvGraphicFramePr>
+              <a:graphicFrameLocks xmlns:a="http://schemas.openxmlformats.org/drawingml/2006/main" noChangeAspect="1"/>
+            </wp:cNvGraphicFramePr>
+            <a:graphic xmlns:a="http://schemas.openxmlformats.org/drawingml/2006/main">
+              <a:graphicData uri="http://schemas.openxmlformats.org/drawingml/2006/picture">
+                <pic:pic xmlns:pic="http://schemas.openxmlformats.org/drawingml/2006/picture">
+                  <pic:nvPicPr>
+                    <pic:cNvPr id="9" name="Imagem 9" descr="Uma imagem contendo Interface gráfica do usuário&#10;&#10;Descrição gerada automaticamente"/>
+                    <pic:cNvPicPr/>
+                  </pic:nvPicPr>
+                  <pic:blipFill>
+                    <a:blip r:embed="rId19"/>
+                    <a:stretch>
+                      <a:fillRect/>
+                    </a:stretch>
+                  </pic:blipFill>
+                  <pic:spPr>
+                    <a:xfrm>
+                      <a:off x="0" y="0"/>
+                      <a:ext cx="3622366" cy="5134160"/>
+                    </a:xfrm>
+                    <a:prstGeom prst="rect">
+                      <a:avLst/>
+                    </a:prstGeom>
+                  </pic:spPr>
+                </pic:pic>
+              </a:graphicData>
+            </a:graphic>
+          </wp:inline>
+        </w:drawing>
+      </w:r>
+    </w:p>
+    <w:p>
+      <w:pPr>
+        <w:pStyle w:val="Legenda"/>
+        <w:jc w:val="center"/>
+      </w:pPr>
+      <w:bookmarkStart w:id="22" w:name="_Ref122559300"/>
+      <w:r>
+        <w:t xml:space="preserve">Figura </w:t>
+      </w:r>
+      <w:fldSimple w:instr=" SEQ Figura \* ARABIC ">
+        <w:r>
+          <w:rPr>
+            <w:noProof/>
+          </w:rPr>
+          <w:t>6</w:t>
+        </w:r>
+      </w:fldSimple>
+      <w:bookmarkEnd w:id="22"/>
+      <w:r>
+        <w:t>: Representação do layout de mapa do output da ferramenta.</w:t>
+      </w:r>
+    </w:p>
     <w:p>
       <w:pPr>
         <w:jc w:val="center"/>
@@ -15983,6 +16925,119 @@
     </w:lvl>
   </w:abstractNum>
   <w:abstractNum w:abstractNumId="4" w15:restartNumberingAfterBreak="0">
+    <w:nsid w:val="197B38EA"/>
+    <w:multiLevelType w:val="hybridMultilevel"/>
+    <w:tmpl w:val="36887E3C"/>
+    <w:lvl w:ilvl="0" w:tplc="04160001">
+      <w:start w:val="1"/>
+      <w:numFmt w:val="bullet"/>
+      <w:lvlText w:val=""/>
+      <w:lvlJc w:val="left"/>
+      <w:pPr>
+        <w:ind w:left="1152" w:hanging="360"/>
+      </w:pPr>
+      <w:rPr>
+        <w:rFonts w:ascii="Symbol" w:hAnsi="Symbol" w:hint="default"/>
+      </w:rPr>
+    </w:lvl>
+    <w:lvl w:ilvl="1" w:tplc="04160003" w:tentative="1">
+      <w:start w:val="1"/>
+      <w:numFmt w:val="bullet"/>
+      <w:lvlText w:val="o"/>
+      <w:lvlJc w:val="left"/>
+      <w:pPr>
+        <w:ind w:left="1872" w:hanging="360"/>
+      </w:pPr>
+      <w:rPr>
+        <w:rFonts w:ascii="Courier New" w:hAnsi="Courier New" w:cs="Courier New" w:hint="default"/>
+      </w:rPr>
+    </w:lvl>
+    <w:lvl w:ilvl="2" w:tplc="04160005" w:tentative="1">
+      <w:start w:val="1"/>
+      <w:numFmt w:val="bullet"/>
+      <w:lvlText w:val=""/>
+      <w:lvlJc w:val="left"/>
+      <w:pPr>
+        <w:ind w:left="2592" w:hanging="360"/>
+      </w:pPr>
+      <w:rPr>
+        <w:rFonts w:ascii="Wingdings" w:hAnsi="Wingdings" w:hint="default"/>
+      </w:rPr>
+    </w:lvl>
+    <w:lvl w:ilvl="3" w:tplc="04160001" w:tentative="1">
+      <w:start w:val="1"/>
+      <w:numFmt w:val="bullet"/>
+      <w:lvlText w:val=""/>
+      <w:lvlJc w:val="left"/>
+      <w:pPr>
+        <w:ind w:left="3312" w:hanging="360"/>
+      </w:pPr>
+      <w:rPr>
+        <w:rFonts w:ascii="Symbol" w:hAnsi="Symbol" w:hint="default"/>
+      </w:rPr>
+    </w:lvl>
+    <w:lvl w:ilvl="4" w:tplc="04160003" w:tentative="1">
+      <w:start w:val="1"/>
+      <w:numFmt w:val="bullet"/>
+      <w:lvlText w:val="o"/>
+      <w:lvlJc w:val="left"/>
+      <w:pPr>
+        <w:ind w:left="4032" w:hanging="360"/>
+      </w:pPr>
+      <w:rPr>
+        <w:rFonts w:ascii="Courier New" w:hAnsi="Courier New" w:cs="Courier New" w:hint="default"/>
+      </w:rPr>
+    </w:lvl>
+    <w:lvl w:ilvl="5" w:tplc="04160005" w:tentative="1">
+      <w:start w:val="1"/>
+      <w:numFmt w:val="bullet"/>
+      <w:lvlText w:val=""/>
+      <w:lvlJc w:val="left"/>
+      <w:pPr>
+        <w:ind w:left="4752" w:hanging="360"/>
+      </w:pPr>
+      <w:rPr>
+        <w:rFonts w:ascii="Wingdings" w:hAnsi="Wingdings" w:hint="default"/>
+      </w:rPr>
+    </w:lvl>
+    <w:lvl w:ilvl="6" w:tplc="04160001" w:tentative="1">
+      <w:start w:val="1"/>
+      <w:numFmt w:val="bullet"/>
+      <w:lvlText w:val=""/>
+      <w:lvlJc w:val="left"/>
+      <w:pPr>
+        <w:ind w:left="5472" w:hanging="360"/>
+      </w:pPr>
+      <w:rPr>
+        <w:rFonts w:ascii="Symbol" w:hAnsi="Symbol" w:hint="default"/>
+      </w:rPr>
+    </w:lvl>
+    <w:lvl w:ilvl="7" w:tplc="04160003" w:tentative="1">
+      <w:start w:val="1"/>
+      <w:numFmt w:val="bullet"/>
+      <w:lvlText w:val="o"/>
+      <w:lvlJc w:val="left"/>
+      <w:pPr>
+        <w:ind w:left="6192" w:hanging="360"/>
+      </w:pPr>
+      <w:rPr>
+        <w:rFonts w:ascii="Courier New" w:hAnsi="Courier New" w:cs="Courier New" w:hint="default"/>
+      </w:rPr>
+    </w:lvl>
+    <w:lvl w:ilvl="8" w:tplc="04160005" w:tentative="1">
+      <w:start w:val="1"/>
+      <w:numFmt w:val="bullet"/>
+      <w:lvlText w:val=""/>
+      <w:lvlJc w:val="left"/>
+      <w:pPr>
+        <w:ind w:left="6912" w:hanging="360"/>
+      </w:pPr>
+      <w:rPr>
+        <w:rFonts w:ascii="Wingdings" w:hAnsi="Wingdings" w:hint="default"/>
+      </w:rPr>
+    </w:lvl>
+  </w:abstractNum>
+  <w:abstractNum w:abstractNumId="5" w15:restartNumberingAfterBreak="0">
     <w:nsid w:val="2022689D"/>
     <w:multiLevelType w:val="hybridMultilevel"/>
     <w:tmpl w:val="14186118"/>
@@ -16096,7 +17151,7 @@
       </w:rPr>
     </w:lvl>
   </w:abstractNum>
-  <w:abstractNum w:abstractNumId="5" w15:restartNumberingAfterBreak="0">
+  <w:abstractNum w:abstractNumId="6" w15:restartNumberingAfterBreak="0">
     <w:nsid w:val="2F377A5F"/>
     <w:multiLevelType w:val="hybridMultilevel"/>
     <w:tmpl w:val="A7143468"/>
@@ -16209,7 +17264,7 @@
       </w:rPr>
     </w:lvl>
   </w:abstractNum>
-  <w:abstractNum w:abstractNumId="6" w15:restartNumberingAfterBreak="0">
+  <w:abstractNum w:abstractNumId="7" w15:restartNumberingAfterBreak="0">
     <w:nsid w:val="41B44AC8"/>
     <w:multiLevelType w:val="hybridMultilevel"/>
     <w:tmpl w:val="5D04D75C"/>
@@ -16323,7 +17378,7 @@
       </w:rPr>
     </w:lvl>
   </w:abstractNum>
-  <w:abstractNum w:abstractNumId="7" w15:restartNumberingAfterBreak="0">
+  <w:abstractNum w:abstractNumId="8" w15:restartNumberingAfterBreak="0">
     <w:nsid w:val="51211549"/>
     <w:multiLevelType w:val="hybridMultilevel"/>
     <w:tmpl w:val="7D92BF04"/>
@@ -16437,7 +17492,7 @@
       </w:rPr>
     </w:lvl>
   </w:abstractNum>
-  <w:abstractNum w:abstractNumId="8" w15:restartNumberingAfterBreak="0">
+  <w:abstractNum w:abstractNumId="9" w15:restartNumberingAfterBreak="0">
     <w:nsid w:val="58561C86"/>
     <w:multiLevelType w:val="hybridMultilevel"/>
     <w:tmpl w:val="F96640CE"/>
@@ -16550,7 +17605,7 @@
       </w:rPr>
     </w:lvl>
   </w:abstractNum>
-  <w:abstractNum w:abstractNumId="9" w15:restartNumberingAfterBreak="0">
+  <w:abstractNum w:abstractNumId="10" w15:restartNumberingAfterBreak="0">
     <w:nsid w:val="73E4370B"/>
     <w:multiLevelType w:val="hybridMultilevel"/>
     <w:tmpl w:val="D9227C98"/>
@@ -16667,19 +17722,19 @@
     <w:abstractNumId w:val="0"/>
   </w:num>
   <w:num w:numId="2" w16cid:durableId="1869559640">
-    <w:abstractNumId w:val="6"/>
+    <w:abstractNumId w:val="7"/>
   </w:num>
   <w:num w:numId="3" w16cid:durableId="662321537">
-    <w:abstractNumId w:val="4"/>
+    <w:abstractNumId w:val="5"/>
   </w:num>
   <w:num w:numId="4" w16cid:durableId="1279338888">
-    <w:abstractNumId w:val="7"/>
+    <w:abstractNumId w:val="8"/>
   </w:num>
   <w:num w:numId="5" w16cid:durableId="385304900">
     <w:abstractNumId w:val="1"/>
   </w:num>
   <w:num w:numId="6" w16cid:durableId="981352688">
-    <w:abstractNumId w:val="8"/>
+    <w:abstractNumId w:val="9"/>
   </w:num>
   <w:num w:numId="7" w16cid:durableId="2078085528">
     <w:abstractNumId w:val="2"/>
@@ -16688,13 +17743,16 @@
     <w:abstractNumId w:val="0"/>
   </w:num>
   <w:num w:numId="9" w16cid:durableId="1563834648">
-    <w:abstractNumId w:val="5"/>
+    <w:abstractNumId w:val="6"/>
   </w:num>
   <w:num w:numId="10" w16cid:durableId="1222903971">
     <w:abstractNumId w:val="3"/>
   </w:num>
   <w:num w:numId="11" w16cid:durableId="1360281450">
-    <w:abstractNumId w:val="9"/>
+    <w:abstractNumId w:val="10"/>
+  </w:num>
+  <w:num w:numId="12" w16cid:durableId="1089890921">
+    <w:abstractNumId w:val="4"/>
   </w:num>
   <w:numIdMacAtCleanup w:val="7"/>
 </w:numbering>
@@ -19192,6 +20250,12 @@
 </file>
 
 <file path=customXml/item1.xml><?xml version="1.0" encoding="utf-8"?>
+<p:properties xmlns:p="http://schemas.microsoft.com/office/2006/metadata/properties" xmlns:xsi="http://www.w3.org/2001/XMLSchema-instance" xmlns:pc="http://schemas.microsoft.com/office/infopath/2007/PartnerControls">
+  <documentManagement/>
+</p:properties>
+</file>
+
+<file path=customXml/item2.xml><?xml version="1.0" encoding="utf-8"?>
 <ct:contentTypeSchema xmlns:ct="http://schemas.microsoft.com/office/2006/metadata/contentType" xmlns:ma="http://schemas.microsoft.com/office/2006/metadata/properties/metaAttributes" ct:_="" ma:_="" ma:contentTypeName="Document" ma:contentTypeID="0x010100245A4DB1027A7D4797D11CD95A595CCA" ma:contentTypeVersion="7" ma:contentTypeDescription="Create a new document." ma:contentTypeScope="" ma:versionID="9fc2e65dddcaaa0182fc3334f1c9955e">
   <xsd:schema xmlns:xsd="http://www.w3.org/2001/XMLSchema" xmlns:xs="http://www.w3.org/2001/XMLSchema" xmlns:p="http://schemas.microsoft.com/office/2006/metadata/properties" xmlns:ns2="1ed38d6e-a793-4114-b9ad-f87c539d6866" targetNamespace="http://schemas.microsoft.com/office/2006/metadata/properties" ma:root="true" ma:fieldsID="70451eafc695d7f01df2ba94a20e73df" ns2:_="">
     <xsd:import namespace="1ed38d6e-a793-4114-b9ad-f87c539d6866"/>
@@ -19355,17 +20419,7 @@
 </ct:contentTypeSchema>
 </file>
 
-<file path=customXml/item2.xml><?xml version="1.0" encoding="utf-8"?>
-<p:properties xmlns:p="http://schemas.microsoft.com/office/2006/metadata/properties" xmlns:xsi="http://www.w3.org/2001/XMLSchema-instance" xmlns:pc="http://schemas.microsoft.com/office/infopath/2007/PartnerControls">
-  <documentManagement/>
-</p:properties>
-</file>
-
 <file path=customXml/item3.xml><?xml version="1.0" encoding="utf-8"?>
-<b:Sources xmlns:b="http://schemas.openxmlformats.org/officeDocument/2006/bibliography" xmlns="http://schemas.openxmlformats.org/officeDocument/2006/bibliography" SelectedStyle="\APASixthEditionOfficeOnline.xsl" StyleName="APA" Version="6"/>
-</file>
-
-<file path=customXml/item4.xml><?xml version="1.0" encoding="utf-8"?>
 <?mso-contentType ?>
 <FormTemplates xmlns="http://schemas.microsoft.com/sharepoint/v3/contenttype/forms">
   <Display>DocumentLibraryForm</Display>
@@ -19374,7 +20428,20 @@
 </FormTemplates>
 </file>
 
+<file path=customXml/item4.xml><?xml version="1.0" encoding="utf-8"?>
+<b:Sources xmlns:b="http://schemas.openxmlformats.org/officeDocument/2006/bibliography" xmlns="http://schemas.openxmlformats.org/officeDocument/2006/bibliography" SelectedStyle="\APASixthEditionOfficeOnline.xsl" StyleName="APA" Version="6"/>
+</file>
+
 <file path=customXml/itemProps1.xml><?xml version="1.0" encoding="utf-8"?>
+<ds:datastoreItem xmlns:ds="http://schemas.openxmlformats.org/officeDocument/2006/customXml" ds:itemID="{7CB6C3CF-549C-4BE8-AC0B-E405CB284842}">
+  <ds:schemaRefs>
+    <ds:schemaRef ds:uri="http://schemas.microsoft.com/office/2006/metadata/properties"/>
+    <ds:schemaRef ds:uri="http://schemas.microsoft.com/office/infopath/2007/PartnerControls"/>
+  </ds:schemaRefs>
+</ds:datastoreItem>
+</file>
+
+<file path=customXml/itemProps2.xml><?xml version="1.0" encoding="utf-8"?>
 <ds:datastoreItem xmlns:ds="http://schemas.openxmlformats.org/officeDocument/2006/customXml" ds:itemID="{29E01DD7-6979-4E42-9595-5D4A4E0F9ABA}">
   <ds:schemaRefs>
     <ds:schemaRef ds:uri="http://schemas.microsoft.com/office/2006/metadata/contentType"/>
@@ -19392,27 +20459,18 @@
 </ds:datastoreItem>
 </file>
 
-<file path=customXml/itemProps2.xml><?xml version="1.0" encoding="utf-8"?>
-<ds:datastoreItem xmlns:ds="http://schemas.openxmlformats.org/officeDocument/2006/customXml" ds:itemID="{7CB6C3CF-549C-4BE8-AC0B-E405CB284842}">
+<file path=customXml/itemProps3.xml><?xml version="1.0" encoding="utf-8"?>
+<ds:datastoreItem xmlns:ds="http://schemas.openxmlformats.org/officeDocument/2006/customXml" ds:itemID="{F4971FD3-79F1-452C-AEBF-4B6BA9EC5288}">
   <ds:schemaRefs>
-    <ds:schemaRef ds:uri="http://schemas.microsoft.com/office/2006/metadata/properties"/>
-    <ds:schemaRef ds:uri="http://schemas.microsoft.com/office/infopath/2007/PartnerControls"/>
+    <ds:schemaRef ds:uri="http://schemas.microsoft.com/sharepoint/v3/contenttype/forms"/>
   </ds:schemaRefs>
 </ds:datastoreItem>
 </file>
 
-<file path=customXml/itemProps3.xml><?xml version="1.0" encoding="utf-8"?>
+<file path=customXml/itemProps4.xml><?xml version="1.0" encoding="utf-8"?>
 <ds:datastoreItem xmlns:ds="http://schemas.openxmlformats.org/officeDocument/2006/customXml" ds:itemID="{42C27736-BD92-4EB3-91BC-D8D55D77A31E}">
   <ds:schemaRefs>
     <ds:schemaRef ds:uri="http://schemas.openxmlformats.org/officeDocument/2006/bibliography"/>
   </ds:schemaRefs>
 </ds:datastoreItem>
-</file>
-
-<file path=customXml/itemProps4.xml><?xml version="1.0" encoding="utf-8"?>
-<ds:datastoreItem xmlns:ds="http://schemas.openxmlformats.org/officeDocument/2006/customXml" ds:itemID="{F4971FD3-79F1-452C-AEBF-4B6BA9EC5288}">
-  <ds:schemaRefs>
-    <ds:schemaRef ds:uri="http://schemas.microsoft.com/sharepoint/v3/contenttype/forms"/>
-  </ds:schemaRefs>
-</ds:datastoreItem>
 </file>
</xml_diff>